<commit_message>
Non Functional Requirement Added
</commit_message>
<xml_diff>
--- a/TN_Covid19_Warroms_BRD_V_1_0_0.docx
+++ b/TN_Covid19_Warroms_BRD_V_1_0_0.docx
@@ -1524,10 +1524,220 @@
               </w:rPr>
               <w:t>Must</w:t>
             </w:r>
+          </w:p>
+        </w:tc>
+        <w:tc>
+          <w:tcPr>
+            <w:tcW w:w="3242" w:type="dxa"/>
+          </w:tcPr>
+          <w:p>
+            <w:pPr>
+              <w:rPr>
+                <w:sz w:val="28"/>
+                <w:szCs w:val="28"/>
+              </w:rPr>
+            </w:pPr>
+            <w:r>
+              <w:rPr>
+                <w:sz w:val="28"/>
+                <w:szCs w:val="28"/>
+              </w:rPr>
+              <w:t>To Get Brand Logo and Name Contact UI/UX</w:t>
+            </w:r>
+          </w:p>
+        </w:tc>
+      </w:tr>
+      <w:tr>
+        <w:tc>
+          <w:tcPr>
+            <w:tcW w:w="1702" w:type="dxa"/>
+          </w:tcPr>
+          <w:p>
+            <w:pPr>
+              <w:rPr>
+                <w:sz w:val="28"/>
+                <w:szCs w:val="28"/>
+              </w:rPr>
+            </w:pPr>
+            <w:r>
+              <w:rPr>
+                <w:sz w:val="28"/>
+                <w:szCs w:val="28"/>
+              </w:rPr>
+              <w:t>N-FR005</w:t>
+            </w:r>
+          </w:p>
+        </w:tc>
+        <w:tc>
+          <w:tcPr>
+            <w:tcW w:w="4039" w:type="dxa"/>
+          </w:tcPr>
+          <w:p>
+            <w:pPr>
+              <w:rPr>
+                <w:sz w:val="28"/>
+                <w:szCs w:val="28"/>
+              </w:rPr>
+            </w:pPr>
+            <w:r>
+              <w:rPr>
+                <w:sz w:val="28"/>
+                <w:szCs w:val="28"/>
+              </w:rPr>
+              <w:t>Card Stroke Colour will be “</w:t>
+            </w:r>
+            <w:proofErr w:type="spellStart"/>
+            <w:r>
+              <w:rPr>
+                <w:sz w:val="28"/>
+                <w:szCs w:val="28"/>
+              </w:rPr>
+              <w:t>LightPink</w:t>
+            </w:r>
+            <w:proofErr w:type="spellEnd"/>
+            <w:r>
+              <w:rPr>
+                <w:sz w:val="28"/>
+                <w:szCs w:val="28"/>
+              </w:rPr>
+              <w:t>”</w:t>
+            </w:r>
+          </w:p>
+        </w:tc>
+        <w:tc>
+          <w:tcPr>
+            <w:tcW w:w="2311" w:type="dxa"/>
+          </w:tcPr>
+          <w:p>
+            <w:pPr>
+              <w:rPr>
+                <w:sz w:val="28"/>
+                <w:szCs w:val="28"/>
+              </w:rPr>
+            </w:pPr>
+            <w:r>
+              <w:rPr>
+                <w:sz w:val="28"/>
+                <w:szCs w:val="28"/>
+              </w:rPr>
+              <w:t>Must</w:t>
+            </w:r>
+          </w:p>
+        </w:tc>
+        <w:tc>
+          <w:tcPr>
+            <w:tcW w:w="3242" w:type="dxa"/>
+          </w:tcPr>
+          <w:p>
+            <w:pPr>
+              <w:rPr>
+                <w:sz w:val="28"/>
+                <w:szCs w:val="28"/>
+              </w:rPr>
+            </w:pPr>
+            <w:r>
+              <w:rPr>
+                <w:sz w:val="28"/>
+                <w:szCs w:val="28"/>
+              </w:rPr>
+              <w:t>Hex Colour Code “F72585”</w:t>
+            </w:r>
             <w:bookmarkStart w:id="0" w:name="_GoBack"/>
             <w:bookmarkEnd w:id="0"/>
           </w:p>
         </w:tc>
+      </w:tr>
+      <w:tr>
+        <w:tc>
+          <w:tcPr>
+            <w:tcW w:w="1702" w:type="dxa"/>
+          </w:tcPr>
+          <w:p>
+            <w:pPr>
+              <w:rPr>
+                <w:sz w:val="28"/>
+                <w:szCs w:val="28"/>
+              </w:rPr>
+            </w:pPr>
+            <w:r>
+              <w:rPr>
+                <w:sz w:val="28"/>
+                <w:szCs w:val="28"/>
+              </w:rPr>
+              <w:t>N-FR006</w:t>
+            </w:r>
+          </w:p>
+        </w:tc>
+        <w:tc>
+          <w:tcPr>
+            <w:tcW w:w="4039" w:type="dxa"/>
+          </w:tcPr>
+          <w:p>
+            <w:pPr>
+              <w:rPr>
+                <w:sz w:val="28"/>
+                <w:szCs w:val="28"/>
+              </w:rPr>
+            </w:pPr>
+            <w:r>
+              <w:rPr>
+                <w:sz w:val="28"/>
+                <w:szCs w:val="28"/>
+              </w:rPr>
+              <w:t xml:space="preserve">Footer </w:t>
+            </w:r>
+            <w:proofErr w:type="spellStart"/>
+            <w:r>
+              <w:rPr>
+                <w:sz w:val="28"/>
+                <w:szCs w:val="28"/>
+              </w:rPr>
+              <w:t>cololur</w:t>
+            </w:r>
+            <w:proofErr w:type="spellEnd"/>
+            <w:r>
+              <w:rPr>
+                <w:sz w:val="28"/>
+                <w:szCs w:val="28"/>
+              </w:rPr>
+              <w:t xml:space="preserve"> will be</w:t>
+            </w:r>
+            <w:r>
+              <w:rPr>
+                <w:sz w:val="28"/>
+                <w:szCs w:val="28"/>
+              </w:rPr>
+              <w:t xml:space="preserve"> “</w:t>
+            </w:r>
+            <w:r>
+              <w:rPr>
+                <w:sz w:val="28"/>
+                <w:szCs w:val="28"/>
+              </w:rPr>
+              <w:t>14213D</w:t>
+            </w:r>
+            <w:r>
+              <w:rPr>
+                <w:sz w:val="28"/>
+                <w:szCs w:val="28"/>
+              </w:rPr>
+              <w:t>”</w:t>
+            </w:r>
+          </w:p>
+        </w:tc>
+        <w:tc>
+          <w:tcPr>
+            <w:tcW w:w="2311" w:type="dxa"/>
+          </w:tcPr>
+          <w:p>
+            <w:pPr>
+              <w:rPr>
+                <w:sz w:val="28"/>
+                <w:szCs w:val="28"/>
+              </w:rPr>
+            </w:pPr>
+          </w:p>
+        </w:tc>
         <w:tc>
           <w:tcPr>
             <w:tcW w:w="3242" w:type="dxa"/>
@@ -1539,13 +1749,6 @@
                 <w:szCs w:val="28"/>
               </w:rPr>
             </w:pPr>
-            <w:r>
-              <w:rPr>
-                <w:sz w:val="28"/>
-                <w:szCs w:val="28"/>
-              </w:rPr>
-              <w:t>To Get Brand Logo and Name Contact UI/UX</w:t>
-            </w:r>
           </w:p>
         </w:tc>
       </w:tr>
@@ -2291,7 +2494,7 @@
 </file>
 
 <file path=customXml/itemProps1.xml><?xml version="1.0" encoding="utf-8"?>
-<ds:datastoreItem xmlns:ds="http://schemas.openxmlformats.org/officeDocument/2006/customXml" ds:itemID="{9DADDFD6-E210-4F1B-AF8A-DC15EED88D91}">
+<ds:datastoreItem xmlns:ds="http://schemas.openxmlformats.org/officeDocument/2006/customXml" ds:itemID="{2D22BF3B-3C04-4BCD-9B03-EB038D30EF6D}">
   <ds:schemaRefs>
     <ds:schemaRef ds:uri="http://schemas.openxmlformats.org/officeDocument/2006/bibliography"/>
   </ds:schemaRefs>

</xml_diff>